<commit_message>
Tạo chức năng căm cờ, lấy gps, tìm vị trí bằng search bar
</commit_message>
<xml_diff>
--- a/Docs/Requiments/Tài liệu mô tả yêu cầu hệ thống.docx
+++ b/Docs/Requiments/Tài liệu mô tả yêu cầu hệ thống.docx
@@ -16,13 +16,7 @@
         <w:rPr>
           <w:rFonts w:ascii="Times New Roman" w:hAnsi="Times New Roman" w:cs="Times New Roman"/>
         </w:rPr>
-        <w:t>Tài liệu mô tả</w:t>
-      </w:r>
-      <w:r>
-        <w:rPr>
-          <w:rFonts w:ascii="Times New Roman" w:hAnsi="Times New Roman" w:cs="Times New Roman"/>
-        </w:rPr>
-        <w:t xml:space="preserve"> phần mềm</w:t>
+        <w:t>Web hỗ trợ tuyển sinh Fpoly Cần Thơ</w:t>
       </w:r>
     </w:p>
     <w:p>
@@ -82,6 +76,26 @@
           <w:rFonts w:ascii="Times New Roman" w:hAnsi="Times New Roman" w:cs="Times New Roman"/>
         </w:rPr>
         <w:t xml:space="preserve">lưu trữ thông tin trường, </w:t>
+      </w:r>
+      <w:r>
+        <w:rPr>
+          <w:rFonts w:ascii="Times New Roman" w:hAnsi="Times New Roman" w:cs="Times New Roman"/>
+        </w:rPr>
+        <w:t>hiển thị mật độ NE và các chỉ số cần thiết lên bản đồ.</w:t>
+      </w:r>
+    </w:p>
+    <w:p>
+      <w:pPr>
+        <w:pStyle w:val="Heading1"/>
+        <w:rPr>
+          <w:rFonts w:ascii="Times New Roman" w:hAnsi="Times New Roman" w:cs="Times New Roman"/>
+        </w:rPr>
+      </w:pPr>
+      <w:r>
+        <w:rPr>
+          <w:rFonts w:ascii="Times New Roman" w:hAnsi="Times New Roman"/>
+        </w:rPr>
+        <w:t>Các chức năng chính</w:t>
       </w:r>
       <w:bookmarkStart w:id="0" w:name="_GoBack"/>
       <w:bookmarkEnd w:id="0"/>

</xml_diff>